<commit_message>
skrypt do liczenia sredniej niejednorodnosci
</commit_message>
<xml_diff>
--- a/docs/magisterka.docx
+++ b/docs/magisterka.docx
@@ -64,21 +64,12 @@
         </w:rPr>
         <w:t xml:space="preserve">takich jak </w:t>
       </w:r>
-      <w:proofErr w:type="spellStart"/>
-      <w:r>
-        <w:rPr>
-          <w:sz w:val="24"/>
-          <w:szCs w:val="24"/>
-        </w:rPr>
-        <w:t>nanowarstwy</w:t>
-      </w:r>
-      <w:proofErr w:type="spellEnd"/>
-      <w:r>
-        <w:rPr>
-          <w:sz w:val="24"/>
-          <w:szCs w:val="24"/>
-        </w:rPr>
-        <w:t>, nano</w:t>
+      <w:r>
+        <w:rPr>
+          <w:sz w:val="24"/>
+          <w:szCs w:val="24"/>
+        </w:rPr>
+        <w:t>nanowarstwy, nano</w:t>
       </w:r>
       <w:r>
         <w:rPr>
@@ -108,7 +99,6 @@
         </w:rPr>
         <w:t xml:space="preserve"> </w:t>
       </w:r>
-      <w:proofErr w:type="spellStart"/>
       <w:r>
         <w:rPr>
           <w:sz w:val="24"/>
@@ -116,7 +106,6 @@
         </w:rPr>
         <w:t>nanocząstki</w:t>
       </w:r>
-      <w:proofErr w:type="spellEnd"/>
       <w:r>
         <w:rPr>
           <w:sz w:val="24"/>
@@ -136,23 +125,7 @@
           <w:sz w:val="24"/>
           <w:szCs w:val="24"/>
         </w:rPr>
-        <w:t xml:space="preserve">1963 </w:t>
-      </w:r>
-      <w:proofErr w:type="spellStart"/>
-      <w:r>
-        <w:rPr>
-          <w:sz w:val="24"/>
-          <w:szCs w:val="24"/>
-        </w:rPr>
-        <w:t>Blatt</w:t>
-      </w:r>
-      <w:proofErr w:type="spellEnd"/>
-      <w:r>
-        <w:rPr>
-          <w:sz w:val="24"/>
-          <w:szCs w:val="24"/>
-        </w:rPr>
-        <w:t xml:space="preserve"> i Thomson zapoczątkowali badania</w:t>
+        <w:t>1963 Blatt i Thomson zapoczątkowali badania</w:t>
       </w:r>
       <w:r>
         <w:rPr>
@@ -531,17 +504,8 @@
           <w:sz w:val="24"/>
           <w:szCs w:val="24"/>
         </w:rPr>
-        <w:t xml:space="preserve"> w </w:t>
-      </w:r>
-      <w:proofErr w:type="spellStart"/>
-      <w:r>
-        <w:rPr>
-          <w:sz w:val="24"/>
-          <w:szCs w:val="24"/>
-        </w:rPr>
-        <w:t>nanowarstwach</w:t>
-      </w:r>
-      <w:proofErr w:type="spellEnd"/>
+        <w:t xml:space="preserve"> w nanowarstwach</w:t>
+      </w:r>
       <w:r>
         <w:rPr>
           <w:sz w:val="24"/>
@@ -573,17 +537,8 @@
           <w:sz w:val="24"/>
           <w:szCs w:val="24"/>
         </w:rPr>
-        <w:t xml:space="preserve">, </w:t>
-      </w:r>
-      <w:proofErr w:type="spellStart"/>
-      <w:r>
-        <w:rPr>
-          <w:sz w:val="24"/>
-          <w:szCs w:val="24"/>
-        </w:rPr>
-        <w:t>Guo</w:t>
-      </w:r>
-      <w:proofErr w:type="spellEnd"/>
+        <w:t>, Guo</w:t>
+      </w:r>
       <w:r>
         <w:rPr>
           <w:sz w:val="24"/>
@@ -653,23 +608,7 @@
           <w:sz w:val="24"/>
           <w:szCs w:val="24"/>
         </w:rPr>
-        <w:t xml:space="preserve">nie </w:t>
-      </w:r>
-      <w:proofErr w:type="spellStart"/>
-      <w:r>
-        <w:rPr>
-          <w:sz w:val="24"/>
-          <w:szCs w:val="24"/>
-        </w:rPr>
-        <w:t>nanowarstw</w:t>
-      </w:r>
-      <w:proofErr w:type="spellEnd"/>
-      <w:r>
-        <w:rPr>
-          <w:sz w:val="24"/>
-          <w:szCs w:val="24"/>
-        </w:rPr>
-        <w:t xml:space="preserve"> ołowiu na </w:t>
+        <w:t xml:space="preserve">nie nanowarstw ołowiu na </w:t>
       </w:r>
       <w:r>
         <w:rPr>
@@ -697,15 +636,7 @@
           <w:sz w:val="24"/>
           <w:szCs w:val="24"/>
         </w:rPr>
-        <w:t xml:space="preserve"> wspomniane wyżej oscylacje temperatury krytycznej w funkcji liczby </w:t>
-      </w:r>
-      <w:proofErr w:type="spellStart"/>
-      <w:r>
-        <w:rPr>
-          <w:sz w:val="24"/>
-          <w:szCs w:val="24"/>
-        </w:rPr>
-        <w:t>monowar</w:t>
+        <w:t xml:space="preserve"> wspomniane wyżej oscylacje temperatury krytycznej w funkcji liczby monowar</w:t>
       </w:r>
       <w:r>
         <w:rPr>
@@ -719,15 +650,7 @@
           <w:sz w:val="24"/>
           <w:szCs w:val="24"/>
         </w:rPr>
-        <w:t>tw</w:t>
-      </w:r>
-      <w:proofErr w:type="spellEnd"/>
-      <w:r>
-        <w:rPr>
-          <w:sz w:val="24"/>
-          <w:szCs w:val="24"/>
-        </w:rPr>
-        <w:t xml:space="preserve"> ołowiu. </w:t>
+        <w:t xml:space="preserve">tw ołowiu. </w:t>
       </w:r>
       <w:r>
         <w:rPr>
@@ -819,38 +742,14 @@
           <w:sz w:val="24"/>
           <w:szCs w:val="24"/>
         </w:rPr>
-        <w:t xml:space="preserve"> składających się z parzystej liczby </w:t>
-      </w:r>
-      <w:proofErr w:type="spellStart"/>
-      <w:r>
-        <w:rPr>
-          <w:sz w:val="24"/>
-          <w:szCs w:val="24"/>
-        </w:rPr>
-        <w:t>monowarstw</w:t>
-      </w:r>
-      <w:proofErr w:type="spellEnd"/>
-      <w:r>
-        <w:rPr>
-          <w:sz w:val="24"/>
-          <w:szCs w:val="24"/>
-        </w:rPr>
-        <w:t>.</w:t>
-      </w:r>
-      <w:r>
-        <w:rPr>
-          <w:sz w:val="24"/>
-          <w:szCs w:val="24"/>
-        </w:rPr>
-        <w:t xml:space="preserve"> Badania nad </w:t>
-      </w:r>
-      <w:proofErr w:type="spellStart"/>
-      <w:r>
-        <w:rPr>
-          <w:sz w:val="24"/>
-          <w:szCs w:val="24"/>
-        </w:rPr>
-        <w:t>nanowars</w:t>
+        <w:t xml:space="preserve"> składających się z parzystej liczby monowarstw.</w:t>
+      </w:r>
+      <w:r>
+        <w:rPr>
+          <w:sz w:val="24"/>
+          <w:szCs w:val="24"/>
+        </w:rPr>
+        <w:t xml:space="preserve"> Badania nad nanowars</w:t>
       </w:r>
       <w:r>
         <w:rPr>
@@ -864,15 +763,7 @@
           <w:sz w:val="24"/>
           <w:szCs w:val="24"/>
         </w:rPr>
-        <w:t>mi</w:t>
-      </w:r>
-      <w:proofErr w:type="spellEnd"/>
-      <w:r>
-        <w:rPr>
-          <w:sz w:val="24"/>
-          <w:szCs w:val="24"/>
-        </w:rPr>
-        <w:t xml:space="preserve"> ołowiu zostały</w:t>
+        <w:t>mi ołowiu zostały</w:t>
       </w:r>
       <w:r>
         <w:rPr>
@@ -893,17 +784,8 @@
           <w:sz w:val="24"/>
           <w:szCs w:val="24"/>
         </w:rPr>
-        <w:t xml:space="preserve"> przez </w:t>
-      </w:r>
-      <w:proofErr w:type="spellStart"/>
-      <w:r>
-        <w:rPr>
-          <w:sz w:val="24"/>
-          <w:szCs w:val="24"/>
-        </w:rPr>
-        <w:t>Eom</w:t>
-      </w:r>
-      <w:proofErr w:type="spellEnd"/>
+        <w:t xml:space="preserve"> przez Eom</w:t>
+      </w:r>
       <w:r>
         <w:rPr>
           <w:sz w:val="24"/>
@@ -1142,123 +1024,15 @@
           <w:sz w:val="24"/>
           <w:szCs w:val="24"/>
         </w:rPr>
-        <w:t xml:space="preserve">oscylacji z okresem dwóch </w:t>
-      </w:r>
-      <w:proofErr w:type="spellStart"/>
+        <w:t>oscylacji z okresem dwóch nanowarstw atomowych (z ang. bilayer or even-odd oscillations).</w:t>
+      </w:r>
       <w:r>
         <w:rPr>
           <w:rFonts w:eastAsiaTheme="minorEastAsia"/>
           <w:sz w:val="24"/>
           <w:szCs w:val="24"/>
         </w:rPr>
-        <w:t>nanowarstw</w:t>
-      </w:r>
-      <w:proofErr w:type="spellEnd"/>
-      <w:r>
-        <w:rPr>
-          <w:rFonts w:eastAsiaTheme="minorEastAsia"/>
-          <w:sz w:val="24"/>
-          <w:szCs w:val="24"/>
-        </w:rPr>
-        <w:t xml:space="preserve"> atomowych (z ang. </w:t>
-      </w:r>
-      <w:proofErr w:type="spellStart"/>
-      <w:r>
-        <w:rPr>
-          <w:rFonts w:eastAsiaTheme="minorEastAsia"/>
-          <w:sz w:val="24"/>
-          <w:szCs w:val="24"/>
-        </w:rPr>
-        <w:t>bilayer</w:t>
-      </w:r>
-      <w:proofErr w:type="spellEnd"/>
-      <w:r>
-        <w:rPr>
-          <w:rFonts w:eastAsiaTheme="minorEastAsia"/>
-          <w:sz w:val="24"/>
-          <w:szCs w:val="24"/>
-        </w:rPr>
-        <w:t xml:space="preserve"> </w:t>
-      </w:r>
-      <w:proofErr w:type="spellStart"/>
-      <w:r>
-        <w:rPr>
-          <w:rFonts w:eastAsiaTheme="minorEastAsia"/>
-          <w:sz w:val="24"/>
-          <w:szCs w:val="24"/>
-        </w:rPr>
-        <w:t>or</w:t>
-      </w:r>
-      <w:proofErr w:type="spellEnd"/>
-      <w:r>
-        <w:rPr>
-          <w:rFonts w:eastAsiaTheme="minorEastAsia"/>
-          <w:sz w:val="24"/>
-          <w:szCs w:val="24"/>
-        </w:rPr>
-        <w:t xml:space="preserve"> </w:t>
-      </w:r>
-      <w:proofErr w:type="spellStart"/>
-      <w:r>
-        <w:rPr>
-          <w:rFonts w:eastAsiaTheme="minorEastAsia"/>
-          <w:sz w:val="24"/>
-          <w:szCs w:val="24"/>
-        </w:rPr>
-        <w:t>even-odd</w:t>
-      </w:r>
-      <w:proofErr w:type="spellEnd"/>
-      <w:r>
-        <w:rPr>
-          <w:rFonts w:eastAsiaTheme="minorEastAsia"/>
-          <w:sz w:val="24"/>
-          <w:szCs w:val="24"/>
-        </w:rPr>
-        <w:t xml:space="preserve"> </w:t>
-      </w:r>
-      <w:proofErr w:type="spellStart"/>
-      <w:r>
-        <w:rPr>
-          <w:rFonts w:eastAsiaTheme="minorEastAsia"/>
-          <w:sz w:val="24"/>
-          <w:szCs w:val="24"/>
-        </w:rPr>
-        <w:t>oscillations</w:t>
-      </w:r>
-      <w:proofErr w:type="spellEnd"/>
-      <w:r>
-        <w:rPr>
-          <w:rFonts w:eastAsiaTheme="minorEastAsia"/>
-          <w:sz w:val="24"/>
-          <w:szCs w:val="24"/>
-        </w:rPr>
-        <w:t>).</w:t>
-      </w:r>
-      <w:r>
-        <w:rPr>
-          <w:rFonts w:eastAsiaTheme="minorEastAsia"/>
-          <w:sz w:val="24"/>
-          <w:szCs w:val="24"/>
-        </w:rPr>
-        <w:t xml:space="preserve"> Jak wykazano, temperatura krytyczna dla warstw o parzystej liczbie </w:t>
-      </w:r>
-      <w:proofErr w:type="spellStart"/>
-      <w:r>
-        <w:rPr>
-          <w:rFonts w:eastAsiaTheme="minorEastAsia"/>
-          <w:sz w:val="24"/>
-          <w:szCs w:val="24"/>
-        </w:rPr>
-        <w:t>monowarstw</w:t>
-      </w:r>
-      <w:proofErr w:type="spellEnd"/>
-      <w:r>
-        <w:rPr>
-          <w:rFonts w:eastAsiaTheme="minorEastAsia"/>
-          <w:sz w:val="24"/>
-          <w:szCs w:val="24"/>
-        </w:rPr>
-        <w:t xml:space="preserve"> jest większa niż dla warstw o nieparzystej ich liczbie w odpowiednich </w:t>
+        <w:t xml:space="preserve"> Jak wykazano, temperatura krytyczna dla warstw o parzystej liczbie monowarstw jest większa niż dla warstw o nieparzystej ich liczbie w odpowiednich </w:t>
       </w:r>
       <w:r>
         <w:rPr>
@@ -1436,43 +1210,7 @@
           <w:sz w:val="24"/>
           <w:szCs w:val="24"/>
         </w:rPr>
-        <w:t xml:space="preserve">Na początku zostały wykonane obliczenia analityczne przekształcające równanie </w:t>
-      </w:r>
-      <w:proofErr w:type="spellStart"/>
-      <w:r>
-        <w:rPr>
-          <w:rFonts w:eastAsiaTheme="minorEastAsia"/>
-          <w:sz w:val="24"/>
-          <w:szCs w:val="24"/>
-        </w:rPr>
-        <w:t>Bogoliubova</w:t>
-      </w:r>
-      <w:proofErr w:type="spellEnd"/>
-      <w:r>
-        <w:rPr>
-          <w:rFonts w:eastAsiaTheme="minorEastAsia"/>
-          <w:sz w:val="24"/>
-          <w:szCs w:val="24"/>
-        </w:rPr>
-        <w:t xml:space="preserve">-de </w:t>
-      </w:r>
-      <w:proofErr w:type="spellStart"/>
-      <w:r>
-        <w:rPr>
-          <w:rFonts w:eastAsiaTheme="minorEastAsia"/>
-          <w:sz w:val="24"/>
-          <w:szCs w:val="24"/>
-        </w:rPr>
-        <w:t>Gennes</w:t>
-      </w:r>
-      <w:proofErr w:type="spellEnd"/>
-      <w:r>
-        <w:rPr>
-          <w:rFonts w:eastAsiaTheme="minorEastAsia"/>
-          <w:sz w:val="24"/>
-          <w:szCs w:val="24"/>
-        </w:rPr>
-        <w:t xml:space="preserve"> do postaci dogodnej dla obliczeń numerycznych, których wyniki zostały następnie porównane z eksperymentami</w:t>
+        <w:t>Na początku zostały wykonane obliczenia analityczne przekształcające równanie Bogoliubova-de Gennes do postaci dogodnej dla obliczeń numerycznych, których wyniki zostały następnie porównane z eksperymentami</w:t>
       </w:r>
       <w:r>
         <w:rPr>
@@ -1649,17 +1387,8 @@
           <w:sz w:val="24"/>
           <w:szCs w:val="24"/>
         </w:rPr>
-        <w:t xml:space="preserve">ci (takie jak brzegi </w:t>
-      </w:r>
-      <w:proofErr w:type="spellStart"/>
-      <w:r>
-        <w:rPr>
-          <w:sz w:val="24"/>
-          <w:szCs w:val="24"/>
-        </w:rPr>
-        <w:t>nanowarstw</w:t>
-      </w:r>
-      <w:proofErr w:type="spellEnd"/>
+        <w:t>ci (takie jak brzegi nanowarstw</w:t>
+      </w:r>
       <w:r>
         <w:rPr>
           <w:sz w:val="24"/>
@@ -1672,39 +1401,7 @@
           <w:sz w:val="24"/>
           <w:szCs w:val="24"/>
         </w:rPr>
-        <w:t xml:space="preserve"> stosuje się równania </w:t>
-      </w:r>
-      <w:proofErr w:type="spellStart"/>
-      <w:r>
-        <w:rPr>
-          <w:sz w:val="24"/>
-          <w:szCs w:val="24"/>
-        </w:rPr>
-        <w:t>Bogoliubova</w:t>
-      </w:r>
-      <w:proofErr w:type="spellEnd"/>
-      <w:r>
-        <w:rPr>
-          <w:sz w:val="24"/>
-          <w:szCs w:val="24"/>
-        </w:rPr>
-        <w:t xml:space="preserve">-de </w:t>
-      </w:r>
-      <w:proofErr w:type="spellStart"/>
-      <w:r>
-        <w:rPr>
-          <w:sz w:val="24"/>
-          <w:szCs w:val="24"/>
-        </w:rPr>
-        <w:t>Gennes</w:t>
-      </w:r>
-      <w:proofErr w:type="spellEnd"/>
-      <w:r>
-        <w:rPr>
-          <w:sz w:val="24"/>
-          <w:szCs w:val="24"/>
-        </w:rPr>
-        <w:t xml:space="preserve"> w następującej postaci:</w:t>
+        <w:t xml:space="preserve"> stosuje się równania Bogoliubova-de Gennes w następującej postaci:</w:t>
       </w:r>
     </w:p>
     <w:p>
@@ -2970,39 +2667,7 @@
           <w:sz w:val="24"/>
           <w:szCs w:val="24"/>
         </w:rPr>
-        <w:t xml:space="preserve">Równanie </w:t>
-      </w:r>
-      <w:proofErr w:type="spellStart"/>
-      <w:r>
-        <w:rPr>
-          <w:sz w:val="24"/>
-          <w:szCs w:val="24"/>
-        </w:rPr>
-        <w:t>Bogoliubova</w:t>
-      </w:r>
-      <w:proofErr w:type="spellEnd"/>
-      <w:r>
-        <w:rPr>
-          <w:sz w:val="24"/>
-          <w:szCs w:val="24"/>
-        </w:rPr>
-        <w:t xml:space="preserve">-de </w:t>
-      </w:r>
-      <w:proofErr w:type="spellStart"/>
-      <w:r>
-        <w:rPr>
-          <w:sz w:val="24"/>
-          <w:szCs w:val="24"/>
-        </w:rPr>
-        <w:t>Gennes</w:t>
-      </w:r>
-      <w:proofErr w:type="spellEnd"/>
-      <w:r>
-        <w:rPr>
-          <w:sz w:val="24"/>
-          <w:szCs w:val="24"/>
-        </w:rPr>
-        <w:t xml:space="preserve"> jest bardzo dobrym narzędziem do badania wł</w:t>
+        <w:t>Równanie Bogoliubova-de Gennes jest bardzo dobrym narzędziem do badania wł</w:t>
       </w:r>
       <w:r>
         <w:rPr>
@@ -3016,17 +2681,8 @@
           <w:sz w:val="24"/>
           <w:szCs w:val="24"/>
         </w:rPr>
-        <w:t xml:space="preserve">ciwości nadprzewodzących w </w:t>
-      </w:r>
-      <w:proofErr w:type="spellStart"/>
-      <w:r>
-        <w:rPr>
-          <w:sz w:val="24"/>
-          <w:szCs w:val="24"/>
-        </w:rPr>
-        <w:t>nanowarstwach</w:t>
-      </w:r>
-      <w:proofErr w:type="spellEnd"/>
+        <w:t>ciwości nadprzewodzących w nanowarstwach</w:t>
+      </w:r>
       <w:r>
         <w:rPr>
           <w:sz w:val="24"/>
@@ -3064,23 +2720,7 @@
           <w:szCs w:val="24"/>
         </w:rPr>
         <w:tab/>
-        <w:t xml:space="preserve">Zakładamy, że </w:t>
-      </w:r>
-      <w:proofErr w:type="spellStart"/>
-      <w:r>
-        <w:rPr>
-          <w:sz w:val="24"/>
-          <w:szCs w:val="24"/>
-        </w:rPr>
-        <w:t>nanowarstwa</w:t>
-      </w:r>
-      <w:proofErr w:type="spellEnd"/>
-      <w:r>
-        <w:rPr>
-          <w:sz w:val="24"/>
-          <w:szCs w:val="24"/>
-        </w:rPr>
-        <w:t xml:space="preserve"> ma nieskończoną powierzchnię i skończoną grubość</w:t>
+        <w:t>Zakładamy, że nanowarstwa ma nieskończoną powierzchnię i skończoną grubość</w:t>
       </w:r>
       <w:r>
         <w:rPr>
@@ -3174,17 +2814,8 @@
           <w:sz w:val="24"/>
           <w:szCs w:val="24"/>
         </w:rPr>
-        <w:t xml:space="preserve">Rys. 1.: Schemat </w:t>
-      </w:r>
-      <w:proofErr w:type="spellStart"/>
-      <w:r>
-        <w:rPr>
-          <w:sz w:val="24"/>
-          <w:szCs w:val="24"/>
-        </w:rPr>
-        <w:t>nanowarstwy</w:t>
-      </w:r>
-      <w:proofErr w:type="spellEnd"/>
+        <w:t>Rys. 1.: Schemat nanowarstwy</w:t>
+      </w:r>
     </w:p>
     <w:p>
       <w:pPr>
@@ -20097,8 +19728,6 @@
           <w:szCs w:val="24"/>
         </w:rPr>
       </w:pPr>
-      <w:bookmarkStart w:id="0" w:name="_GoBack"/>
-      <w:bookmarkEnd w:id="0"/>
     </w:p>
     <w:p>
       <w:pPr>
@@ -20146,6 +19775,8 @@
       <w:pPr>
         <w:spacing w:line="360" w:lineRule="auto"/>
         <w:rPr>
+          <w:rFonts w:eastAsiaTheme="minorEastAsia"/>
+          <w:iCs/>
           <w:sz w:val="28"/>
           <w:szCs w:val="28"/>
         </w:rPr>
@@ -20473,6 +20104,756 @@
         </m:oMath>
       </m:oMathPara>
     </w:p>
+    <w:p>
+      <w:pPr>
+        <w:pStyle w:val="Akapitzlist"/>
+        <w:numPr>
+          <w:ilvl w:val="0"/>
+          <w:numId w:val="1"/>
+        </w:numPr>
+        <w:spacing w:line="360" w:lineRule="auto"/>
+        <w:rPr>
+          <w:b/>
+          <w:sz w:val="32"/>
+          <w:szCs w:val="32"/>
+        </w:rPr>
+      </w:pPr>
+      <w:r>
+        <w:rPr>
+          <w:b/>
+          <w:sz w:val="32"/>
+          <w:szCs w:val="32"/>
+        </w:rPr>
+        <w:lastRenderedPageBreak/>
+        <w:t>Obliczenia numeryczne</w:t>
+      </w:r>
+    </w:p>
+    <w:p>
+      <w:pPr>
+        <w:pStyle w:val="Akapitzlist"/>
+        <w:numPr>
+          <w:ilvl w:val="0"/>
+          <w:numId w:val="2"/>
+        </w:numPr>
+        <w:spacing w:line="360" w:lineRule="auto"/>
+        <w:rPr>
+          <w:b/>
+          <w:sz w:val="32"/>
+          <w:szCs w:val="32"/>
+        </w:rPr>
+      </w:pPr>
+      <w:r>
+        <w:rPr>
+          <w:b/>
+          <w:sz w:val="32"/>
+          <w:szCs w:val="32"/>
+        </w:rPr>
+        <w:t>Potencjał chemiczny</w:t>
+      </w:r>
+    </w:p>
+    <w:p>
+      <w:pPr>
+        <w:spacing w:line="360" w:lineRule="auto"/>
+        <w:rPr>
+          <w:b/>
+          <w:sz w:val="32"/>
+          <w:szCs w:val="32"/>
+        </w:rPr>
+      </w:pPr>
+      <w:r>
+        <w:rPr>
+          <w:b/>
+          <w:sz w:val="32"/>
+          <w:szCs w:val="32"/>
+        </w:rPr>
+        <w:drawing>
+          <wp:inline distT="0" distB="0" distL="0" distR="0" wp14:anchorId="0CE48524" wp14:editId="70945F4D">
+            <wp:extent cx="5760720" cy="4608830"/>
+            <wp:effectExtent l="0" t="0" r="0" b="1270"/>
+            <wp:docPr id="4" name="Symbol zastępczy zawartości 3"/>
+            <wp:cNvGraphicFramePr>
+              <a:graphicFrameLocks xmlns:a="http://schemas.openxmlformats.org/drawingml/2006/main" noGrp="1" noChangeAspect="1"/>
+            </wp:cNvGraphicFramePr>
+            <a:graphic xmlns:a="http://schemas.openxmlformats.org/drawingml/2006/main">
+              <a:graphicData uri="http://schemas.openxmlformats.org/drawingml/2006/picture">
+                <pic:pic xmlns:pic="http://schemas.openxmlformats.org/drawingml/2006/picture">
+                  <pic:nvPicPr>
+                    <pic:cNvPr id="4" name="Symbol zastępczy zawartości 3"/>
+                    <pic:cNvPicPr>
+                      <a:picLocks noGrp="1" noChangeAspect="1"/>
+                    </pic:cNvPicPr>
+                  </pic:nvPicPr>
+                  <pic:blipFill>
+                    <a:blip r:embed="rId10">
+                      <a:extLst>
+                        <a:ext uri="{28A0092B-C50C-407E-A947-70E740481C1C}">
+                          <a14:useLocalDpi xmlns:a14="http://schemas.microsoft.com/office/drawing/2010/main" val="0"/>
+                        </a:ext>
+                      </a:extLst>
+                    </a:blip>
+                    <a:stretch>
+                      <a:fillRect/>
+                    </a:stretch>
+                  </pic:blipFill>
+                  <pic:spPr>
+                    <a:xfrm>
+                      <a:off x="0" y="0"/>
+                      <a:ext cx="5760720" cy="4608830"/>
+                    </a:xfrm>
+                    <a:prstGeom prst="rect">
+                      <a:avLst/>
+                    </a:prstGeom>
+                  </pic:spPr>
+                </pic:pic>
+              </a:graphicData>
+            </a:graphic>
+          </wp:inline>
+        </w:drawing>
+      </w:r>
+    </w:p>
+    <w:p>
+      <w:pPr>
+        <w:pStyle w:val="Akapitzlist"/>
+        <w:numPr>
+          <w:ilvl w:val="0"/>
+          <w:numId w:val="2"/>
+        </w:numPr>
+        <w:spacing w:line="360" w:lineRule="auto"/>
+        <w:rPr>
+          <w:b/>
+          <w:sz w:val="32"/>
+          <w:szCs w:val="32"/>
+        </w:rPr>
+      </w:pPr>
+      <w:r>
+        <w:rPr>
+          <w:b/>
+          <w:sz w:val="32"/>
+          <w:szCs w:val="32"/>
+        </w:rPr>
+        <w:t>Przerwa nadprzewodząca dla aluminium</w:t>
+      </w:r>
+    </w:p>
+    <w:p>
+      <w:pPr>
+        <w:spacing w:line="360" w:lineRule="auto"/>
+        <w:rPr>
+          <w:b/>
+          <w:sz w:val="32"/>
+          <w:szCs w:val="32"/>
+        </w:rPr>
+      </w:pPr>
+      <w:r>
+        <w:rPr>
+          <w:b/>
+          <w:sz w:val="32"/>
+          <w:szCs w:val="32"/>
+        </w:rPr>
+        <w:lastRenderedPageBreak/>
+        <w:drawing>
+          <wp:inline distT="0" distB="0" distL="0" distR="0" wp14:anchorId="6211DAC5" wp14:editId="644FADFB">
+            <wp:extent cx="5760720" cy="4608830"/>
+            <wp:effectExtent l="0" t="0" r="0" b="1270"/>
+            <wp:docPr id="1" name="Symbol zastępczy zawartości 3"/>
+            <wp:cNvGraphicFramePr>
+              <a:graphicFrameLocks xmlns:a="http://schemas.openxmlformats.org/drawingml/2006/main" noGrp="1" noChangeAspect="1"/>
+            </wp:cNvGraphicFramePr>
+            <a:graphic xmlns:a="http://schemas.openxmlformats.org/drawingml/2006/main">
+              <a:graphicData uri="http://schemas.openxmlformats.org/drawingml/2006/picture">
+                <pic:pic xmlns:pic="http://schemas.openxmlformats.org/drawingml/2006/picture">
+                  <pic:nvPicPr>
+                    <pic:cNvPr id="4" name="Symbol zastępczy zawartości 3"/>
+                    <pic:cNvPicPr>
+                      <a:picLocks noGrp="1" noChangeAspect="1"/>
+                    </pic:cNvPicPr>
+                  </pic:nvPicPr>
+                  <pic:blipFill>
+                    <a:blip r:embed="rId11">
+                      <a:extLst>
+                        <a:ext uri="{28A0092B-C50C-407E-A947-70E740481C1C}">
+                          <a14:useLocalDpi xmlns:a14="http://schemas.microsoft.com/office/drawing/2010/main" val="0"/>
+                        </a:ext>
+                      </a:extLst>
+                    </a:blip>
+                    <a:stretch>
+                      <a:fillRect/>
+                    </a:stretch>
+                  </pic:blipFill>
+                  <pic:spPr>
+                    <a:xfrm>
+                      <a:off x="0" y="0"/>
+                      <a:ext cx="5760720" cy="4608830"/>
+                    </a:xfrm>
+                    <a:prstGeom prst="rect">
+                      <a:avLst/>
+                    </a:prstGeom>
+                  </pic:spPr>
+                </pic:pic>
+              </a:graphicData>
+            </a:graphic>
+          </wp:inline>
+        </w:drawing>
+      </w:r>
+    </w:p>
+    <w:p>
+      <w:pPr>
+        <w:pStyle w:val="Akapitzlist"/>
+        <w:numPr>
+          <w:ilvl w:val="0"/>
+          <w:numId w:val="2"/>
+        </w:numPr>
+        <w:spacing w:line="360" w:lineRule="auto"/>
+        <w:rPr>
+          <w:b/>
+          <w:sz w:val="32"/>
+          <w:szCs w:val="32"/>
+        </w:rPr>
+      </w:pPr>
+      <w:r>
+        <w:rPr>
+          <w:b/>
+          <w:sz w:val="32"/>
+          <w:szCs w:val="32"/>
+        </w:rPr>
+        <w:t>E od k</w:t>
+      </w:r>
+    </w:p>
+    <w:p>
+      <w:pPr>
+        <w:spacing w:line="360" w:lineRule="auto"/>
+        <w:rPr>
+          <w:b/>
+          <w:sz w:val="32"/>
+          <w:szCs w:val="32"/>
+        </w:rPr>
+      </w:pPr>
+      <w:r>
+        <w:rPr>
+          <w:b/>
+          <w:noProof/>
+          <w:sz w:val="32"/>
+          <w:szCs w:val="32"/>
+          <w:lang w:eastAsia="pl-PL"/>
+        </w:rPr>
+        <w:lastRenderedPageBreak/>
+        <w:drawing>
+          <wp:inline distT="0" distB="0" distL="0" distR="0">
+            <wp:extent cx="5753100" cy="4366260"/>
+            <wp:effectExtent l="0" t="0" r="0" b="0"/>
+            <wp:docPr id="2" name="Obraz 2"/>
+            <wp:cNvGraphicFramePr>
+              <a:graphicFrameLocks xmlns:a="http://schemas.openxmlformats.org/drawingml/2006/main" noChangeAspect="1"/>
+            </wp:cNvGraphicFramePr>
+            <a:graphic xmlns:a="http://schemas.openxmlformats.org/drawingml/2006/main">
+              <a:graphicData uri="http://schemas.openxmlformats.org/drawingml/2006/picture">
+                <pic:pic xmlns:pic="http://schemas.openxmlformats.org/drawingml/2006/picture">
+                  <pic:nvPicPr>
+                    <pic:cNvPr id="0" name="Picture 1"/>
+                    <pic:cNvPicPr>
+                      <a:picLocks noChangeAspect="1" noChangeArrowheads="1"/>
+                    </pic:cNvPicPr>
+                  </pic:nvPicPr>
+                  <pic:blipFill>
+                    <a:blip r:embed="rId12">
+                      <a:extLst>
+                        <a:ext uri="{28A0092B-C50C-407E-A947-70E740481C1C}">
+                          <a14:useLocalDpi xmlns:a14="http://schemas.microsoft.com/office/drawing/2010/main" val="0"/>
+                        </a:ext>
+                      </a:extLst>
+                    </a:blip>
+                    <a:srcRect/>
+                    <a:stretch>
+                      <a:fillRect/>
+                    </a:stretch>
+                  </pic:blipFill>
+                  <pic:spPr bwMode="auto">
+                    <a:xfrm>
+                      <a:off x="0" y="0"/>
+                      <a:ext cx="5753100" cy="4366260"/>
+                    </a:xfrm>
+                    <a:prstGeom prst="rect">
+                      <a:avLst/>
+                    </a:prstGeom>
+                    <a:noFill/>
+                    <a:ln>
+                      <a:noFill/>
+                    </a:ln>
+                  </pic:spPr>
+                </pic:pic>
+              </a:graphicData>
+            </a:graphic>
+          </wp:inline>
+        </w:drawing>
+      </w:r>
+    </w:p>
+    <w:p>
+      <w:pPr>
+        <w:pStyle w:val="Akapitzlist"/>
+        <w:numPr>
+          <w:ilvl w:val="0"/>
+          <w:numId w:val="2"/>
+        </w:numPr>
+        <w:spacing w:line="360" w:lineRule="auto"/>
+        <w:rPr>
+          <w:b/>
+          <w:sz w:val="32"/>
+          <w:szCs w:val="32"/>
+        </w:rPr>
+      </w:pPr>
+      <w:r>
+        <w:rPr>
+          <w:b/>
+          <w:sz w:val="32"/>
+          <w:szCs w:val="32"/>
+        </w:rPr>
+        <w:t>Delta od z</w:t>
+      </w:r>
+    </w:p>
+    <w:p>
+      <w:pPr>
+        <w:spacing w:line="360" w:lineRule="auto"/>
+        <w:rPr>
+          <w:b/>
+          <w:sz w:val="32"/>
+          <w:szCs w:val="32"/>
+        </w:rPr>
+      </w:pPr>
+      <w:r>
+        <w:rPr>
+          <w:b/>
+          <w:noProof/>
+          <w:sz w:val="32"/>
+          <w:szCs w:val="32"/>
+          <w:lang w:eastAsia="pl-PL"/>
+        </w:rPr>
+        <w:lastRenderedPageBreak/>
+        <w:drawing>
+          <wp:inline distT="0" distB="0" distL="0" distR="0">
+            <wp:extent cx="5791200" cy="4343400"/>
+            <wp:effectExtent l="0" t="0" r="0" b="0"/>
+            <wp:docPr id="6" name="Obraz 6"/>
+            <wp:cNvGraphicFramePr>
+              <a:graphicFrameLocks xmlns:a="http://schemas.openxmlformats.org/drawingml/2006/main" noChangeAspect="1"/>
+            </wp:cNvGraphicFramePr>
+            <a:graphic xmlns:a="http://schemas.openxmlformats.org/drawingml/2006/main">
+              <a:graphicData uri="http://schemas.openxmlformats.org/drawingml/2006/picture">
+                <pic:pic xmlns:pic="http://schemas.openxmlformats.org/drawingml/2006/picture">
+                  <pic:nvPicPr>
+                    <pic:cNvPr id="0" name="Picture 2"/>
+                    <pic:cNvPicPr>
+                      <a:picLocks noChangeAspect="1" noChangeArrowheads="1"/>
+                    </pic:cNvPicPr>
+                  </pic:nvPicPr>
+                  <pic:blipFill>
+                    <a:blip r:embed="rId13">
+                      <a:extLst>
+                        <a:ext uri="{28A0092B-C50C-407E-A947-70E740481C1C}">
+                          <a14:useLocalDpi xmlns:a14="http://schemas.microsoft.com/office/drawing/2010/main" val="0"/>
+                        </a:ext>
+                      </a:extLst>
+                    </a:blip>
+                    <a:srcRect/>
+                    <a:stretch>
+                      <a:fillRect/>
+                    </a:stretch>
+                  </pic:blipFill>
+                  <pic:spPr bwMode="auto">
+                    <a:xfrm>
+                      <a:off x="0" y="0"/>
+                      <a:ext cx="5791200" cy="4343400"/>
+                    </a:xfrm>
+                    <a:prstGeom prst="rect">
+                      <a:avLst/>
+                    </a:prstGeom>
+                    <a:noFill/>
+                    <a:ln>
+                      <a:noFill/>
+                    </a:ln>
+                  </pic:spPr>
+                </pic:pic>
+              </a:graphicData>
+            </a:graphic>
+          </wp:inline>
+        </w:drawing>
+      </w:r>
+    </w:p>
+    <w:p>
+      <w:pPr>
+        <w:pStyle w:val="Akapitzlist"/>
+        <w:numPr>
+          <w:ilvl w:val="0"/>
+          <w:numId w:val="2"/>
+        </w:numPr>
+        <w:spacing w:line="360" w:lineRule="auto"/>
+        <w:rPr>
+          <w:b/>
+          <w:sz w:val="32"/>
+          <w:szCs w:val="32"/>
+        </w:rPr>
+      </w:pPr>
+      <w:r>
+        <w:rPr>
+          <w:b/>
+          <w:sz w:val="32"/>
+          <w:szCs w:val="32"/>
+        </w:rPr>
+        <w:t>Delta od T</w:t>
+      </w:r>
+    </w:p>
+    <w:p>
+      <w:pPr>
+        <w:spacing w:line="360" w:lineRule="auto"/>
+        <w:rPr>
+          <w:b/>
+          <w:sz w:val="32"/>
+          <w:szCs w:val="32"/>
+        </w:rPr>
+      </w:pPr>
+      <w:r>
+        <w:rPr>
+          <w:b/>
+          <w:noProof/>
+          <w:sz w:val="32"/>
+          <w:szCs w:val="32"/>
+          <w:lang w:eastAsia="pl-PL"/>
+        </w:rPr>
+        <w:lastRenderedPageBreak/>
+        <w:drawing>
+          <wp:inline distT="0" distB="0" distL="0" distR="0">
+            <wp:extent cx="5753100" cy="4518660"/>
+            <wp:effectExtent l="0" t="0" r="0" b="0"/>
+            <wp:docPr id="7" name="Obraz 7"/>
+            <wp:cNvGraphicFramePr>
+              <a:graphicFrameLocks xmlns:a="http://schemas.openxmlformats.org/drawingml/2006/main" noChangeAspect="1"/>
+            </wp:cNvGraphicFramePr>
+            <a:graphic xmlns:a="http://schemas.openxmlformats.org/drawingml/2006/main">
+              <a:graphicData uri="http://schemas.openxmlformats.org/drawingml/2006/picture">
+                <pic:pic xmlns:pic="http://schemas.openxmlformats.org/drawingml/2006/picture">
+                  <pic:nvPicPr>
+                    <pic:cNvPr id="0" name="Picture 3"/>
+                    <pic:cNvPicPr>
+                      <a:picLocks noChangeAspect="1" noChangeArrowheads="1"/>
+                    </pic:cNvPicPr>
+                  </pic:nvPicPr>
+                  <pic:blipFill>
+                    <a:blip r:embed="rId14">
+                      <a:extLst>
+                        <a:ext uri="{28A0092B-C50C-407E-A947-70E740481C1C}">
+                          <a14:useLocalDpi xmlns:a14="http://schemas.microsoft.com/office/drawing/2010/main" val="0"/>
+                        </a:ext>
+                      </a:extLst>
+                    </a:blip>
+                    <a:srcRect/>
+                    <a:stretch>
+                      <a:fillRect/>
+                    </a:stretch>
+                  </pic:blipFill>
+                  <pic:spPr bwMode="auto">
+                    <a:xfrm>
+                      <a:off x="0" y="0"/>
+                      <a:ext cx="5753100" cy="4518660"/>
+                    </a:xfrm>
+                    <a:prstGeom prst="rect">
+                      <a:avLst/>
+                    </a:prstGeom>
+                    <a:noFill/>
+                    <a:ln>
+                      <a:noFill/>
+                    </a:ln>
+                  </pic:spPr>
+                </pic:pic>
+              </a:graphicData>
+            </a:graphic>
+          </wp:inline>
+        </w:drawing>
+      </w:r>
+    </w:p>
+    <w:p>
+      <w:pPr>
+        <w:pStyle w:val="Akapitzlist"/>
+        <w:numPr>
+          <w:ilvl w:val="0"/>
+          <w:numId w:val="2"/>
+        </w:numPr>
+        <w:spacing w:line="360" w:lineRule="auto"/>
+        <w:rPr>
+          <w:b/>
+          <w:sz w:val="32"/>
+          <w:szCs w:val="32"/>
+        </w:rPr>
+      </w:pPr>
+      <w:r>
+        <w:rPr>
+          <w:b/>
+          <w:sz w:val="32"/>
+          <w:szCs w:val="32"/>
+        </w:rPr>
+        <w:t>Temperatura krytyczna</w:t>
+      </w:r>
+    </w:p>
+    <w:p>
+      <w:pPr>
+        <w:spacing w:line="360" w:lineRule="auto"/>
+        <w:rPr>
+          <w:b/>
+          <w:sz w:val="32"/>
+          <w:szCs w:val="32"/>
+        </w:rPr>
+      </w:pPr>
+      <w:r>
+        <w:rPr>
+          <w:b/>
+          <w:sz w:val="32"/>
+          <w:szCs w:val="32"/>
+        </w:rPr>
+        <w:lastRenderedPageBreak/>
+        <w:drawing>
+          <wp:inline distT="0" distB="0" distL="0" distR="0" wp14:anchorId="3A16D0BB" wp14:editId="629FA3C0">
+            <wp:extent cx="5760720" cy="4608830"/>
+            <wp:effectExtent l="0" t="0" r="0" b="1270"/>
+            <wp:docPr id="9" name="Symbol zastępczy zawartości 3"/>
+            <wp:cNvGraphicFramePr>
+              <a:graphicFrameLocks xmlns:a="http://schemas.openxmlformats.org/drawingml/2006/main" noGrp="1" noChangeAspect="1"/>
+            </wp:cNvGraphicFramePr>
+            <a:graphic xmlns:a="http://schemas.openxmlformats.org/drawingml/2006/main">
+              <a:graphicData uri="http://schemas.openxmlformats.org/drawingml/2006/picture">
+                <pic:pic xmlns:pic="http://schemas.openxmlformats.org/drawingml/2006/picture">
+                  <pic:nvPicPr>
+                    <pic:cNvPr id="4" name="Symbol zastępczy zawartości 3"/>
+                    <pic:cNvPicPr>
+                      <a:picLocks noGrp="1" noChangeAspect="1"/>
+                    </pic:cNvPicPr>
+                  </pic:nvPicPr>
+                  <pic:blipFill>
+                    <a:blip r:embed="rId15">
+                      <a:extLst>
+                        <a:ext uri="{28A0092B-C50C-407E-A947-70E740481C1C}">
+                          <a14:useLocalDpi xmlns:a14="http://schemas.microsoft.com/office/drawing/2010/main" val="0"/>
+                        </a:ext>
+                      </a:extLst>
+                    </a:blip>
+                    <a:stretch>
+                      <a:fillRect/>
+                    </a:stretch>
+                  </pic:blipFill>
+                  <pic:spPr>
+                    <a:xfrm>
+                      <a:off x="0" y="0"/>
+                      <a:ext cx="5760720" cy="4608830"/>
+                    </a:xfrm>
+                    <a:prstGeom prst="rect">
+                      <a:avLst/>
+                    </a:prstGeom>
+                  </pic:spPr>
+                </pic:pic>
+              </a:graphicData>
+            </a:graphic>
+          </wp:inline>
+        </w:drawing>
+      </w:r>
+    </w:p>
+    <w:p>
+      <w:pPr>
+        <w:pStyle w:val="Akapitzlist"/>
+        <w:numPr>
+          <w:ilvl w:val="0"/>
+          <w:numId w:val="2"/>
+        </w:numPr>
+        <w:spacing w:line="360" w:lineRule="auto"/>
+        <w:rPr>
+          <w:b/>
+          <w:sz w:val="32"/>
+          <w:szCs w:val="32"/>
+        </w:rPr>
+      </w:pPr>
+      <w:r>
+        <w:rPr>
+          <w:b/>
+          <w:sz w:val="32"/>
+          <w:szCs w:val="32"/>
+        </w:rPr>
+        <w:t>Inne metale</w:t>
+      </w:r>
+    </w:p>
+    <w:p>
+      <w:pPr>
+        <w:spacing w:line="360" w:lineRule="auto"/>
+        <w:rPr>
+          <w:b/>
+          <w:sz w:val="32"/>
+          <w:szCs w:val="32"/>
+        </w:rPr>
+      </w:pPr>
+      <w:r>
+        <w:rPr>
+          <w:b/>
+          <w:sz w:val="32"/>
+          <w:szCs w:val="32"/>
+        </w:rPr>
+        <w:lastRenderedPageBreak/>
+        <w:drawing>
+          <wp:inline distT="0" distB="0" distL="0" distR="0" wp14:anchorId="79ABABF0" wp14:editId="1BCE3E1C">
+            <wp:extent cx="4530080" cy="3624064"/>
+            <wp:effectExtent l="0" t="0" r="4445" b="0"/>
+            <wp:docPr id="10" name="Obraz 3"/>
+            <wp:cNvGraphicFramePr>
+              <a:graphicFrameLocks xmlns:a="http://schemas.openxmlformats.org/drawingml/2006/main" noChangeAspect="1"/>
+            </wp:cNvGraphicFramePr>
+            <a:graphic xmlns:a="http://schemas.openxmlformats.org/drawingml/2006/main">
+              <a:graphicData uri="http://schemas.openxmlformats.org/drawingml/2006/picture">
+                <pic:pic xmlns:pic="http://schemas.openxmlformats.org/drawingml/2006/picture">
+                  <pic:nvPicPr>
+                    <pic:cNvPr id="4" name="Obraz 3"/>
+                    <pic:cNvPicPr>
+                      <a:picLocks noChangeAspect="1"/>
+                    </pic:cNvPicPr>
+                  </pic:nvPicPr>
+                  <pic:blipFill>
+                    <a:blip r:embed="rId16">
+                      <a:extLst>
+                        <a:ext uri="{28A0092B-C50C-407E-A947-70E740481C1C}">
+                          <a14:useLocalDpi xmlns:a14="http://schemas.microsoft.com/office/drawing/2010/main" val="0"/>
+                        </a:ext>
+                      </a:extLst>
+                    </a:blip>
+                    <a:stretch>
+                      <a:fillRect/>
+                    </a:stretch>
+                  </pic:blipFill>
+                  <pic:spPr>
+                    <a:xfrm>
+                      <a:off x="0" y="0"/>
+                      <a:ext cx="4530080" cy="3624064"/>
+                    </a:xfrm>
+                    <a:prstGeom prst="rect">
+                      <a:avLst/>
+                    </a:prstGeom>
+                  </pic:spPr>
+                </pic:pic>
+              </a:graphicData>
+            </a:graphic>
+          </wp:inline>
+        </w:drawing>
+      </w:r>
+    </w:p>
+    <w:p>
+      <w:pPr>
+        <w:spacing w:line="360" w:lineRule="auto"/>
+        <w:rPr>
+          <w:b/>
+          <w:sz w:val="32"/>
+          <w:szCs w:val="32"/>
+        </w:rPr>
+      </w:pPr>
+      <w:r>
+        <w:rPr>
+          <w:b/>
+          <w:sz w:val="32"/>
+          <w:szCs w:val="32"/>
+        </w:rPr>
+        <w:drawing>
+          <wp:inline distT="0" distB="0" distL="0" distR="0" wp14:anchorId="77F1D87A" wp14:editId="788928E1">
+            <wp:extent cx="4530080" cy="3624064"/>
+            <wp:effectExtent l="0" t="0" r="4445" b="0"/>
+            <wp:docPr id="11" name="Obraz 4"/>
+            <wp:cNvGraphicFramePr>
+              <a:graphicFrameLocks xmlns:a="http://schemas.openxmlformats.org/drawingml/2006/main" noChangeAspect="1"/>
+            </wp:cNvGraphicFramePr>
+            <a:graphic xmlns:a="http://schemas.openxmlformats.org/drawingml/2006/main">
+              <a:graphicData uri="http://schemas.openxmlformats.org/drawingml/2006/picture">
+                <pic:pic xmlns:pic="http://schemas.openxmlformats.org/drawingml/2006/picture">
+                  <pic:nvPicPr>
+                    <pic:cNvPr id="5" name="Obraz 4"/>
+                    <pic:cNvPicPr>
+                      <a:picLocks noChangeAspect="1"/>
+                    </pic:cNvPicPr>
+                  </pic:nvPicPr>
+                  <pic:blipFill>
+                    <a:blip r:embed="rId17">
+                      <a:extLst>
+                        <a:ext uri="{28A0092B-C50C-407E-A947-70E740481C1C}">
+                          <a14:useLocalDpi xmlns:a14="http://schemas.microsoft.com/office/drawing/2010/main" val="0"/>
+                        </a:ext>
+                      </a:extLst>
+                    </a:blip>
+                    <a:stretch>
+                      <a:fillRect/>
+                    </a:stretch>
+                  </pic:blipFill>
+                  <pic:spPr>
+                    <a:xfrm>
+                      <a:off x="0" y="0"/>
+                      <a:ext cx="4530080" cy="3624064"/>
+                    </a:xfrm>
+                    <a:prstGeom prst="rect">
+                      <a:avLst/>
+                    </a:prstGeom>
+                  </pic:spPr>
+                </pic:pic>
+              </a:graphicData>
+            </a:graphic>
+          </wp:inline>
+        </w:drawing>
+      </w:r>
+    </w:p>
+    <w:p>
+      <w:pPr>
+        <w:pStyle w:val="Akapitzlist"/>
+        <w:numPr>
+          <w:ilvl w:val="0"/>
+          <w:numId w:val="2"/>
+        </w:numPr>
+        <w:spacing w:line="360" w:lineRule="auto"/>
+        <w:rPr>
+          <w:b/>
+          <w:sz w:val="32"/>
+          <w:szCs w:val="32"/>
+        </w:rPr>
+      </w:pPr>
+      <w:r>
+        <w:rPr>
+          <w:b/>
+          <w:sz w:val="32"/>
+          <w:szCs w:val="32"/>
+        </w:rPr>
+        <w:t>Obliczenia dla ołowiu</w:t>
+      </w:r>
+    </w:p>
+    <w:p>
+      <w:pPr>
+        <w:pStyle w:val="Akapitzlist"/>
+        <w:numPr>
+          <w:ilvl w:val="0"/>
+          <w:numId w:val="2"/>
+        </w:numPr>
+        <w:spacing w:line="360" w:lineRule="auto"/>
+        <w:rPr>
+          <w:b/>
+          <w:sz w:val="32"/>
+          <w:szCs w:val="32"/>
+        </w:rPr>
+      </w:pPr>
+      <w:r>
+        <w:rPr>
+          <w:b/>
+          <w:sz w:val="32"/>
+          <w:szCs w:val="32"/>
+        </w:rPr>
+        <w:t>Niejednorodność powierzchni</w:t>
+      </w:r>
+      <w:bookmarkStart w:id="0" w:name="_GoBack"/>
+      <w:bookmarkEnd w:id="0"/>
+    </w:p>
+    <w:p>
+      <w:pPr>
+        <w:spacing w:line="360" w:lineRule="auto"/>
+        <w:rPr>
+          <w:b/>
+          <w:sz w:val="32"/>
+          <w:szCs w:val="32"/>
+        </w:rPr>
+      </w:pPr>
+    </w:p>
     <w:sectPr>
       <w:pgSz w:w="11906" w:h="16838"/>
       <w:pgMar w:top="1417" w:right="1417" w:bottom="1417" w:left="1417" w:header="708" w:footer="708" w:gutter="0"/>
@@ -20558,79 +20939,7 @@
           <w:sz w:val="18"/>
           <w:szCs w:val="18"/>
         </w:rPr>
-        <w:t xml:space="preserve">J. M. </w:t>
-      </w:r>
-      <w:proofErr w:type="spellStart"/>
-      <w:r>
-        <w:rPr>
-          <w:rFonts w:ascii="CMR9" w:hAnsi="CMR9" w:cs="CMR9"/>
-          <w:sz w:val="18"/>
-          <w:szCs w:val="18"/>
-        </w:rPr>
-        <w:t>Blatt</w:t>
-      </w:r>
-      <w:proofErr w:type="spellEnd"/>
-      <w:r>
-        <w:rPr>
-          <w:rFonts w:ascii="CMR9" w:hAnsi="CMR9" w:cs="CMR9"/>
-          <w:sz w:val="18"/>
-          <w:szCs w:val="18"/>
-        </w:rPr>
-        <w:t xml:space="preserve"> and C. J. Thompson, </w:t>
-      </w:r>
-      <w:proofErr w:type="spellStart"/>
-      <w:r>
-        <w:rPr>
-          <w:rFonts w:ascii="CMR9" w:hAnsi="CMR9" w:cs="CMR9"/>
-          <w:sz w:val="18"/>
-          <w:szCs w:val="18"/>
-        </w:rPr>
-        <w:t>Phys</w:t>
-      </w:r>
-      <w:proofErr w:type="spellEnd"/>
-      <w:r>
-        <w:rPr>
-          <w:rFonts w:ascii="CMR9" w:hAnsi="CMR9" w:cs="CMR9"/>
-          <w:sz w:val="18"/>
-          <w:szCs w:val="18"/>
-        </w:rPr>
-        <w:t xml:space="preserve">. </w:t>
-      </w:r>
-      <w:proofErr w:type="spellStart"/>
-      <w:r>
-        <w:rPr>
-          <w:rFonts w:ascii="CMR9" w:hAnsi="CMR9" w:cs="CMR9"/>
-          <w:sz w:val="18"/>
-          <w:szCs w:val="18"/>
-        </w:rPr>
-        <w:t>Rev</w:t>
-      </w:r>
-      <w:proofErr w:type="spellEnd"/>
-      <w:r>
-        <w:rPr>
-          <w:rFonts w:ascii="CMR9" w:hAnsi="CMR9" w:cs="CMR9"/>
-          <w:sz w:val="18"/>
-          <w:szCs w:val="18"/>
-        </w:rPr>
-        <w:t xml:space="preserve">. </w:t>
-      </w:r>
-      <w:proofErr w:type="spellStart"/>
-      <w:r>
-        <w:rPr>
-          <w:rFonts w:ascii="CMR9" w:hAnsi="CMR9" w:cs="CMR9"/>
-          <w:sz w:val="18"/>
-          <w:szCs w:val="18"/>
-        </w:rPr>
-        <w:t>Lett</w:t>
-      </w:r>
-      <w:proofErr w:type="spellEnd"/>
-      <w:r>
-        <w:rPr>
-          <w:rFonts w:ascii="CMR9" w:hAnsi="CMR9" w:cs="CMR9"/>
-          <w:sz w:val="18"/>
-          <w:szCs w:val="18"/>
-        </w:rPr>
-        <w:t xml:space="preserve">. </w:t>
+        <w:t xml:space="preserve">J. M. Blatt and C. J. Thompson, Phys. Rev. Lett. </w:t>
       </w:r>
       <w:r>
         <w:rPr>
@@ -20678,223 +20987,7 @@
           <w:sz w:val="18"/>
           <w:szCs w:val="18"/>
         </w:rPr>
-        <w:t xml:space="preserve">Y. </w:t>
-      </w:r>
-      <w:proofErr w:type="spellStart"/>
-      <w:r>
-        <w:rPr>
-          <w:rFonts w:ascii="CMR9" w:hAnsi="CMR9" w:cs="CMR9"/>
-          <w:sz w:val="18"/>
-          <w:szCs w:val="18"/>
-        </w:rPr>
-        <w:t>Guo</w:t>
-      </w:r>
-      <w:proofErr w:type="spellEnd"/>
-      <w:r>
-        <w:rPr>
-          <w:rFonts w:ascii="CMR9" w:hAnsi="CMR9" w:cs="CMR9"/>
-          <w:sz w:val="18"/>
-          <w:szCs w:val="18"/>
-        </w:rPr>
-        <w:t xml:space="preserve">, Y. F. </w:t>
-      </w:r>
-      <w:proofErr w:type="spellStart"/>
-      <w:r>
-        <w:rPr>
-          <w:rFonts w:ascii="CMR9" w:hAnsi="CMR9" w:cs="CMR9"/>
-          <w:sz w:val="18"/>
-          <w:szCs w:val="18"/>
-        </w:rPr>
-        <w:t>Zhang</w:t>
-      </w:r>
-      <w:proofErr w:type="spellEnd"/>
-      <w:r>
-        <w:rPr>
-          <w:rFonts w:ascii="CMR9" w:hAnsi="CMR9" w:cs="CMR9"/>
-          <w:sz w:val="18"/>
-          <w:szCs w:val="18"/>
-        </w:rPr>
-        <w:t xml:space="preserve">, X. Y. </w:t>
-      </w:r>
-      <w:proofErr w:type="spellStart"/>
-      <w:r>
-        <w:rPr>
-          <w:rFonts w:ascii="CMR9" w:hAnsi="CMR9" w:cs="CMR9"/>
-          <w:sz w:val="18"/>
-          <w:szCs w:val="18"/>
-        </w:rPr>
-        <w:t>Bao</w:t>
-      </w:r>
-      <w:proofErr w:type="spellEnd"/>
-      <w:r>
-        <w:rPr>
-          <w:rFonts w:ascii="CMR9" w:hAnsi="CMR9" w:cs="CMR9"/>
-          <w:sz w:val="18"/>
-          <w:szCs w:val="18"/>
-        </w:rPr>
-        <w:t xml:space="preserve">, T. Z. </w:t>
-      </w:r>
-      <w:proofErr w:type="spellStart"/>
-      <w:r>
-        <w:rPr>
-          <w:rFonts w:ascii="CMR9" w:hAnsi="CMR9" w:cs="CMR9"/>
-          <w:sz w:val="18"/>
-          <w:szCs w:val="18"/>
-        </w:rPr>
-        <w:t>Han</w:t>
-      </w:r>
-      <w:proofErr w:type="spellEnd"/>
-      <w:r>
-        <w:rPr>
-          <w:rFonts w:ascii="CMR9" w:hAnsi="CMR9" w:cs="CMR9"/>
-          <w:sz w:val="18"/>
-          <w:szCs w:val="18"/>
-        </w:rPr>
-        <w:t xml:space="preserve">, Z. Tang, L. X. </w:t>
-      </w:r>
-      <w:proofErr w:type="spellStart"/>
-      <w:r>
-        <w:rPr>
-          <w:rFonts w:ascii="CMR9" w:hAnsi="CMR9" w:cs="CMR9"/>
-          <w:sz w:val="18"/>
-          <w:szCs w:val="18"/>
-        </w:rPr>
-        <w:t>Zhang</w:t>
-      </w:r>
-      <w:proofErr w:type="spellEnd"/>
-      <w:r>
-        <w:rPr>
-          <w:rFonts w:ascii="CMR9" w:hAnsi="CMR9" w:cs="CMR9"/>
-          <w:sz w:val="18"/>
-          <w:szCs w:val="18"/>
-        </w:rPr>
-        <w:t xml:space="preserve">, W. G. </w:t>
-      </w:r>
-      <w:proofErr w:type="spellStart"/>
-      <w:r>
-        <w:rPr>
-          <w:rFonts w:ascii="CMR9" w:hAnsi="CMR9" w:cs="CMR9"/>
-          <w:sz w:val="18"/>
-          <w:szCs w:val="18"/>
-        </w:rPr>
-        <w:t>Zhu</w:t>
-      </w:r>
-      <w:proofErr w:type="spellEnd"/>
-      <w:r>
-        <w:rPr>
-          <w:rFonts w:ascii="CMR9" w:hAnsi="CMR9" w:cs="CMR9"/>
-          <w:sz w:val="18"/>
-          <w:szCs w:val="18"/>
-        </w:rPr>
-        <w:t xml:space="preserve">, E. G. </w:t>
-      </w:r>
-      <w:proofErr w:type="spellStart"/>
-      <w:r>
-        <w:rPr>
-          <w:rFonts w:ascii="CMR9" w:hAnsi="CMR9" w:cs="CMR9"/>
-          <w:sz w:val="18"/>
-          <w:szCs w:val="18"/>
-        </w:rPr>
-        <w:t>Wang</w:t>
-      </w:r>
-      <w:proofErr w:type="spellEnd"/>
-      <w:r>
-        <w:rPr>
-          <w:rFonts w:ascii="CMR9" w:hAnsi="CMR9" w:cs="CMR9"/>
-          <w:sz w:val="18"/>
-          <w:szCs w:val="18"/>
-        </w:rPr>
-        <w:t xml:space="preserve">, Q. </w:t>
-      </w:r>
-      <w:proofErr w:type="spellStart"/>
-      <w:r>
-        <w:rPr>
-          <w:rFonts w:ascii="CMR9" w:hAnsi="CMR9" w:cs="CMR9"/>
-          <w:sz w:val="18"/>
-          <w:szCs w:val="18"/>
-        </w:rPr>
-        <w:t>Niu</w:t>
-      </w:r>
-      <w:proofErr w:type="spellEnd"/>
-      <w:r>
-        <w:rPr>
-          <w:rFonts w:ascii="CMR9" w:hAnsi="CMR9" w:cs="CMR9"/>
-          <w:sz w:val="18"/>
-          <w:szCs w:val="18"/>
-        </w:rPr>
-        <w:t xml:space="preserve">, Z. Q. </w:t>
-      </w:r>
-      <w:proofErr w:type="spellStart"/>
-      <w:r>
-        <w:rPr>
-          <w:rFonts w:ascii="CMR9" w:hAnsi="CMR9" w:cs="CMR9"/>
-          <w:sz w:val="18"/>
-          <w:szCs w:val="18"/>
-        </w:rPr>
-        <w:t>Qiu</w:t>
-      </w:r>
-      <w:proofErr w:type="spellEnd"/>
-      <w:r>
-        <w:rPr>
-          <w:rFonts w:ascii="CMR9" w:hAnsi="CMR9" w:cs="CMR9"/>
-          <w:sz w:val="18"/>
-          <w:szCs w:val="18"/>
-        </w:rPr>
-        <w:t xml:space="preserve">, J. F. </w:t>
-      </w:r>
-      <w:proofErr w:type="spellStart"/>
-      <w:r>
-        <w:rPr>
-          <w:rFonts w:ascii="CMR9" w:hAnsi="CMR9" w:cs="CMR9"/>
-          <w:sz w:val="18"/>
-          <w:szCs w:val="18"/>
-        </w:rPr>
-        <w:t>Jia</w:t>
-      </w:r>
-      <w:proofErr w:type="spellEnd"/>
-      <w:r>
-        <w:rPr>
-          <w:rFonts w:ascii="CMR9" w:hAnsi="CMR9" w:cs="CMR9"/>
-          <w:sz w:val="18"/>
-          <w:szCs w:val="18"/>
-        </w:rPr>
-        <w:t xml:space="preserve">, Z. X. </w:t>
-      </w:r>
-      <w:proofErr w:type="spellStart"/>
-      <w:r>
-        <w:rPr>
-          <w:rFonts w:ascii="CMR9" w:hAnsi="CMR9" w:cs="CMR9"/>
-          <w:sz w:val="18"/>
-          <w:szCs w:val="18"/>
-        </w:rPr>
-        <w:t>Zhao</w:t>
-      </w:r>
-      <w:proofErr w:type="spellEnd"/>
-      <w:r>
-        <w:rPr>
-          <w:rFonts w:ascii="CMR9" w:hAnsi="CMR9" w:cs="CMR9"/>
-          <w:sz w:val="18"/>
-          <w:szCs w:val="18"/>
-        </w:rPr>
-        <w:t xml:space="preserve">, and Q. K. </w:t>
-      </w:r>
-      <w:proofErr w:type="spellStart"/>
-      <w:r>
-        <w:rPr>
-          <w:rFonts w:ascii="CMR9" w:hAnsi="CMR9" w:cs="CMR9"/>
-          <w:sz w:val="18"/>
-          <w:szCs w:val="18"/>
-        </w:rPr>
-        <w:t>Xue</w:t>
-      </w:r>
-      <w:proofErr w:type="spellEnd"/>
-      <w:r>
-        <w:rPr>
-          <w:rFonts w:ascii="CMR9" w:hAnsi="CMR9" w:cs="CMR9"/>
-          <w:sz w:val="18"/>
-          <w:szCs w:val="18"/>
-        </w:rPr>
-        <w:t xml:space="preserve">, Science </w:t>
+        <w:t xml:space="preserve">Y. Guo, Y. F. Zhang, X. Y. Bao, T. Z. Han, Z. Tang, L. X. Zhang, W. G. Zhu, E. G. Wang, Q. Niu, Z. Q. Qiu, J. F. Jia, Z. X. Zhao, and Q. K. Xue, Science </w:t>
       </w:r>
       <w:r>
         <w:rPr>
@@ -20942,133 +21035,7 @@
           <w:sz w:val="18"/>
           <w:szCs w:val="18"/>
         </w:rPr>
-        <w:t xml:space="preserve">D. </w:t>
-      </w:r>
-      <w:proofErr w:type="spellStart"/>
-      <w:r>
-        <w:rPr>
-          <w:rFonts w:ascii="CMR9" w:hAnsi="CMR9" w:cs="CMR9"/>
-          <w:sz w:val="18"/>
-          <w:szCs w:val="18"/>
-        </w:rPr>
-        <w:t>Eom</w:t>
-      </w:r>
-      <w:proofErr w:type="spellEnd"/>
-      <w:r>
-        <w:rPr>
-          <w:rFonts w:ascii="CMR9" w:hAnsi="CMR9" w:cs="CMR9"/>
-          <w:sz w:val="18"/>
-          <w:szCs w:val="18"/>
-        </w:rPr>
-        <w:t xml:space="preserve">, S. </w:t>
-      </w:r>
-      <w:proofErr w:type="spellStart"/>
-      <w:r>
-        <w:rPr>
-          <w:rFonts w:ascii="CMR9" w:hAnsi="CMR9" w:cs="CMR9"/>
-          <w:sz w:val="18"/>
-          <w:szCs w:val="18"/>
-        </w:rPr>
-        <w:t>Qin</w:t>
-      </w:r>
-      <w:proofErr w:type="spellEnd"/>
-      <w:r>
-        <w:rPr>
-          <w:rFonts w:ascii="CMR9" w:hAnsi="CMR9" w:cs="CMR9"/>
-          <w:sz w:val="18"/>
-          <w:szCs w:val="18"/>
-        </w:rPr>
-        <w:t xml:space="preserve">, M. Y. </w:t>
-      </w:r>
-      <w:proofErr w:type="spellStart"/>
-      <w:r>
-        <w:rPr>
-          <w:rFonts w:ascii="CMR9" w:hAnsi="CMR9" w:cs="CMR9"/>
-          <w:sz w:val="18"/>
-          <w:szCs w:val="18"/>
-        </w:rPr>
-        <w:t>Chou</w:t>
-      </w:r>
-      <w:proofErr w:type="spellEnd"/>
-      <w:r>
-        <w:rPr>
-          <w:rFonts w:ascii="CMR9" w:hAnsi="CMR9" w:cs="CMR9"/>
-          <w:sz w:val="18"/>
-          <w:szCs w:val="18"/>
-        </w:rPr>
-        <w:t xml:space="preserve">, and C. K. </w:t>
-      </w:r>
-      <w:proofErr w:type="spellStart"/>
-      <w:r>
-        <w:rPr>
-          <w:rFonts w:ascii="CMR9" w:hAnsi="CMR9" w:cs="CMR9"/>
-          <w:sz w:val="18"/>
-          <w:szCs w:val="18"/>
-        </w:rPr>
-        <w:t>Shih</w:t>
-      </w:r>
-      <w:proofErr w:type="spellEnd"/>
-      <w:r>
-        <w:rPr>
-          <w:rFonts w:ascii="CMR9" w:hAnsi="CMR9" w:cs="CMR9"/>
-          <w:sz w:val="18"/>
-          <w:szCs w:val="18"/>
-        </w:rPr>
-        <w:t xml:space="preserve">, </w:t>
-      </w:r>
-      <w:proofErr w:type="spellStart"/>
-      <w:r>
-        <w:rPr>
-          <w:rFonts w:ascii="CMR9" w:hAnsi="CMR9" w:cs="CMR9"/>
-          <w:sz w:val="18"/>
-          <w:szCs w:val="18"/>
-        </w:rPr>
-        <w:t>Phys</w:t>
-      </w:r>
-      <w:proofErr w:type="spellEnd"/>
-      <w:r>
-        <w:rPr>
-          <w:rFonts w:ascii="CMR9" w:hAnsi="CMR9" w:cs="CMR9"/>
-          <w:sz w:val="18"/>
-          <w:szCs w:val="18"/>
-        </w:rPr>
-        <w:t xml:space="preserve">. </w:t>
-      </w:r>
-      <w:proofErr w:type="spellStart"/>
-      <w:r>
-        <w:rPr>
-          <w:rFonts w:ascii="CMR9" w:hAnsi="CMR9" w:cs="CMR9"/>
-          <w:sz w:val="18"/>
-          <w:szCs w:val="18"/>
-        </w:rPr>
-        <w:t>Rev</w:t>
-      </w:r>
-      <w:proofErr w:type="spellEnd"/>
-      <w:r>
-        <w:rPr>
-          <w:rFonts w:ascii="CMR9" w:hAnsi="CMR9" w:cs="CMR9"/>
-          <w:sz w:val="18"/>
-          <w:szCs w:val="18"/>
-        </w:rPr>
-        <w:t xml:space="preserve">. </w:t>
-      </w:r>
-      <w:proofErr w:type="spellStart"/>
-      <w:r>
-        <w:rPr>
-          <w:rFonts w:ascii="CMR9" w:hAnsi="CMR9" w:cs="CMR9"/>
-          <w:sz w:val="18"/>
-          <w:szCs w:val="18"/>
-        </w:rPr>
-        <w:t>Lett</w:t>
-      </w:r>
-      <w:proofErr w:type="spellEnd"/>
-      <w:r>
-        <w:rPr>
-          <w:rFonts w:ascii="CMR9" w:hAnsi="CMR9" w:cs="CMR9"/>
-          <w:sz w:val="18"/>
-          <w:szCs w:val="18"/>
-        </w:rPr>
-        <w:t xml:space="preserve">. </w:t>
+        <w:t xml:space="preserve">D. Eom, S. Qin, M. Y. Chou, and C. K. Shih, Phys. Rev. Lett. </w:t>
       </w:r>
       <w:r>
         <w:rPr>
@@ -21116,169 +21083,7 @@
           <w:sz w:val="18"/>
           <w:szCs w:val="18"/>
         </w:rPr>
-        <w:t xml:space="preserve">T. </w:t>
-      </w:r>
-      <w:proofErr w:type="spellStart"/>
-      <w:r>
-        <w:rPr>
-          <w:rFonts w:ascii="CMR9" w:hAnsi="CMR9" w:cs="CMR9"/>
-          <w:sz w:val="18"/>
-          <w:szCs w:val="18"/>
-        </w:rPr>
-        <w:t>Zhang</w:t>
-      </w:r>
-      <w:proofErr w:type="spellEnd"/>
-      <w:r>
-        <w:rPr>
-          <w:rFonts w:ascii="CMR9" w:hAnsi="CMR9" w:cs="CMR9"/>
-          <w:sz w:val="18"/>
-          <w:szCs w:val="18"/>
-        </w:rPr>
-        <w:t xml:space="preserve">, P. Cheng, W. J. Li, Y. J. Sun, X. G. </w:t>
-      </w:r>
-      <w:proofErr w:type="spellStart"/>
-      <w:r>
-        <w:rPr>
-          <w:rFonts w:ascii="CMR9" w:hAnsi="CMR9" w:cs="CMR9"/>
-          <w:sz w:val="18"/>
-          <w:szCs w:val="18"/>
-        </w:rPr>
-        <w:t>Wang</w:t>
-      </w:r>
-      <w:proofErr w:type="spellEnd"/>
-      <w:r>
-        <w:rPr>
-          <w:rFonts w:ascii="CMR9" w:hAnsi="CMR9" w:cs="CMR9"/>
-          <w:sz w:val="18"/>
-          <w:szCs w:val="18"/>
-        </w:rPr>
-        <w:t xml:space="preserve"> G, </w:t>
-      </w:r>
-      <w:proofErr w:type="spellStart"/>
-      <w:r>
-        <w:rPr>
-          <w:rFonts w:ascii="CMR9" w:hAnsi="CMR9" w:cs="CMR9"/>
-          <w:sz w:val="18"/>
-          <w:szCs w:val="18"/>
-        </w:rPr>
-        <w:t>Zhu</w:t>
-      </w:r>
-      <w:proofErr w:type="spellEnd"/>
-      <w:r>
-        <w:rPr>
-          <w:rFonts w:ascii="CMR9" w:hAnsi="CMR9" w:cs="CMR9"/>
-          <w:sz w:val="18"/>
-          <w:szCs w:val="18"/>
-        </w:rPr>
-        <w:t xml:space="preserve">, K. He, L. L. </w:t>
-      </w:r>
-      <w:proofErr w:type="spellStart"/>
-      <w:r>
-        <w:rPr>
-          <w:rFonts w:ascii="CMR9" w:hAnsi="CMR9" w:cs="CMR9"/>
-          <w:sz w:val="18"/>
-          <w:szCs w:val="18"/>
-        </w:rPr>
-        <w:t>Wang</w:t>
-      </w:r>
-      <w:proofErr w:type="spellEnd"/>
-      <w:r>
-        <w:rPr>
-          <w:rFonts w:ascii="CMR9" w:hAnsi="CMR9" w:cs="CMR9"/>
-          <w:sz w:val="18"/>
-          <w:szCs w:val="18"/>
-        </w:rPr>
-        <w:t xml:space="preserve">, X. C. Ma, X. Chen, Y. Y. </w:t>
-      </w:r>
-      <w:proofErr w:type="spellStart"/>
-      <w:r>
-        <w:rPr>
-          <w:rFonts w:ascii="CMR9" w:hAnsi="CMR9" w:cs="CMR9"/>
-          <w:sz w:val="18"/>
-          <w:szCs w:val="18"/>
-        </w:rPr>
-        <w:t>Wang</w:t>
-      </w:r>
-      <w:proofErr w:type="spellEnd"/>
-      <w:r>
-        <w:rPr>
-          <w:rFonts w:ascii="CMR9" w:hAnsi="CMR9" w:cs="CMR9"/>
-          <w:sz w:val="18"/>
-          <w:szCs w:val="18"/>
-        </w:rPr>
-        <w:t xml:space="preserve">, Y. </w:t>
-      </w:r>
-      <w:proofErr w:type="spellStart"/>
-      <w:r>
-        <w:rPr>
-          <w:rFonts w:ascii="CMR9" w:hAnsi="CMR9" w:cs="CMR9"/>
-          <w:sz w:val="18"/>
-          <w:szCs w:val="18"/>
-        </w:rPr>
-        <w:t>Liu</w:t>
-      </w:r>
-      <w:proofErr w:type="spellEnd"/>
-      <w:r>
-        <w:rPr>
-          <w:rFonts w:ascii="CMR9" w:hAnsi="CMR9" w:cs="CMR9"/>
-          <w:sz w:val="18"/>
-          <w:szCs w:val="18"/>
-        </w:rPr>
-        <w:t xml:space="preserve">, L. H. Q, J. F. </w:t>
-      </w:r>
-      <w:proofErr w:type="spellStart"/>
-      <w:r>
-        <w:rPr>
-          <w:rFonts w:ascii="CMR9" w:hAnsi="CMR9" w:cs="CMR9"/>
-          <w:sz w:val="18"/>
-          <w:szCs w:val="18"/>
-        </w:rPr>
-        <w:t>Jia</w:t>
-      </w:r>
-      <w:proofErr w:type="spellEnd"/>
-      <w:r>
-        <w:rPr>
-          <w:rFonts w:ascii="CMR9" w:hAnsi="CMR9" w:cs="CMR9"/>
-          <w:sz w:val="18"/>
-          <w:szCs w:val="18"/>
-        </w:rPr>
-        <w:t xml:space="preserve">, and Q. K. </w:t>
-      </w:r>
-      <w:proofErr w:type="spellStart"/>
-      <w:r>
-        <w:rPr>
-          <w:rFonts w:ascii="CMR9" w:hAnsi="CMR9" w:cs="CMR9"/>
-          <w:sz w:val="18"/>
-          <w:szCs w:val="18"/>
-        </w:rPr>
-        <w:t>Xue</w:t>
-      </w:r>
-      <w:proofErr w:type="spellEnd"/>
-      <w:r>
-        <w:rPr>
-          <w:rFonts w:ascii="CMR9" w:hAnsi="CMR9" w:cs="CMR9"/>
-          <w:sz w:val="18"/>
-          <w:szCs w:val="18"/>
-        </w:rPr>
-        <w:t xml:space="preserve">, Nat. </w:t>
-      </w:r>
-      <w:proofErr w:type="spellStart"/>
-      <w:r>
-        <w:rPr>
-          <w:rFonts w:ascii="CMR9" w:hAnsi="CMR9" w:cs="CMR9"/>
-          <w:sz w:val="18"/>
-          <w:szCs w:val="18"/>
-        </w:rPr>
-        <w:t>Phys</w:t>
-      </w:r>
-      <w:proofErr w:type="spellEnd"/>
-      <w:r>
-        <w:rPr>
-          <w:rFonts w:ascii="CMR9" w:hAnsi="CMR9" w:cs="CMR9"/>
-          <w:sz w:val="18"/>
-          <w:szCs w:val="18"/>
-        </w:rPr>
-        <w:t xml:space="preserve">. </w:t>
+        <w:t xml:space="preserve">T. Zhang, P. Cheng, W. J. Li, Y. J. Sun, X. G. Wang G, Zhu, K. He, L. L. Wang, X. C. Ma, X. Chen, Y. Y. Wang, Y. Liu, L. H. Q, J. F. Jia, and Q. K. Xue, Nat. Phys. </w:t>
       </w:r>
       <w:r>
         <w:rPr>
@@ -21315,61 +21120,7 @@
           <w:sz w:val="18"/>
           <w:szCs w:val="18"/>
         </w:rPr>
-        <w:t>M. M. ¨</w:t>
-      </w:r>
-      <w:proofErr w:type="spellStart"/>
-      <w:r>
-        <w:rPr>
-          <w:rFonts w:ascii="CMR9" w:hAnsi="CMR9" w:cs="CMR9"/>
-          <w:sz w:val="18"/>
-          <w:szCs w:val="18"/>
-        </w:rPr>
-        <w:t>Ozer</w:t>
-      </w:r>
-      <w:proofErr w:type="spellEnd"/>
-      <w:r>
-        <w:rPr>
-          <w:rFonts w:ascii="CMR9" w:hAnsi="CMR9" w:cs="CMR9"/>
-          <w:sz w:val="18"/>
-          <w:szCs w:val="18"/>
-        </w:rPr>
-        <w:t xml:space="preserve">, J. R. Thompson, and H. H. </w:t>
-      </w:r>
-      <w:proofErr w:type="spellStart"/>
-      <w:r>
-        <w:rPr>
-          <w:rFonts w:ascii="CMR9" w:hAnsi="CMR9" w:cs="CMR9"/>
-          <w:sz w:val="18"/>
-          <w:szCs w:val="18"/>
-        </w:rPr>
-        <w:t>Weitering</w:t>
-      </w:r>
-      <w:proofErr w:type="spellEnd"/>
-      <w:r>
-        <w:rPr>
-          <w:rFonts w:ascii="CMR9" w:hAnsi="CMR9" w:cs="CMR9"/>
-          <w:sz w:val="18"/>
-          <w:szCs w:val="18"/>
-        </w:rPr>
-        <w:t xml:space="preserve">, Nat. </w:t>
-      </w:r>
-      <w:proofErr w:type="spellStart"/>
-      <w:r>
-        <w:rPr>
-          <w:rFonts w:ascii="CMR9" w:hAnsi="CMR9" w:cs="CMR9"/>
-          <w:sz w:val="18"/>
-          <w:szCs w:val="18"/>
-        </w:rPr>
-        <w:t>Phys</w:t>
-      </w:r>
-      <w:proofErr w:type="spellEnd"/>
-      <w:r>
-        <w:rPr>
-          <w:rFonts w:ascii="CMR9" w:hAnsi="CMR9" w:cs="CMR9"/>
-          <w:sz w:val="18"/>
-          <w:szCs w:val="18"/>
-        </w:rPr>
-        <w:t xml:space="preserve">. </w:t>
+        <w:t xml:space="preserve">M. M. ¨Ozer, J. R. Thompson, and H. H. Weitering, Nat. Phys. </w:t>
       </w:r>
       <w:r>
         <w:rPr>
@@ -21406,79 +21157,7 @@
           <w:sz w:val="18"/>
           <w:szCs w:val="18"/>
         </w:rPr>
-        <w:t>M. M. ¨</w:t>
-      </w:r>
-      <w:proofErr w:type="spellStart"/>
-      <w:r>
-        <w:rPr>
-          <w:rFonts w:ascii="CMR9" w:hAnsi="CMR9" w:cs="CMR9"/>
-          <w:sz w:val="18"/>
-          <w:szCs w:val="18"/>
-        </w:rPr>
-        <w:t>Ozer</w:t>
-      </w:r>
-      <w:proofErr w:type="spellEnd"/>
-      <w:r>
-        <w:rPr>
-          <w:rFonts w:ascii="CMR9" w:hAnsi="CMR9" w:cs="CMR9"/>
-          <w:sz w:val="18"/>
-          <w:szCs w:val="18"/>
-        </w:rPr>
-        <w:t xml:space="preserve">, Y. </w:t>
-      </w:r>
-      <w:proofErr w:type="spellStart"/>
-      <w:r>
-        <w:rPr>
-          <w:rFonts w:ascii="CMR9" w:hAnsi="CMR9" w:cs="CMR9"/>
-          <w:sz w:val="18"/>
-          <w:szCs w:val="18"/>
-        </w:rPr>
-        <w:t>Jia</w:t>
-      </w:r>
-      <w:proofErr w:type="spellEnd"/>
-      <w:r>
-        <w:rPr>
-          <w:rFonts w:ascii="CMR9" w:hAnsi="CMR9" w:cs="CMR9"/>
-          <w:sz w:val="18"/>
-          <w:szCs w:val="18"/>
-        </w:rPr>
-        <w:t xml:space="preserve">, Z. </w:t>
-      </w:r>
-      <w:proofErr w:type="spellStart"/>
-      <w:r>
-        <w:rPr>
-          <w:rFonts w:ascii="CMR9" w:hAnsi="CMR9" w:cs="CMR9"/>
-          <w:sz w:val="18"/>
-          <w:szCs w:val="18"/>
-        </w:rPr>
-        <w:t>Zhang</w:t>
-      </w:r>
-      <w:proofErr w:type="spellEnd"/>
-      <w:r>
-        <w:rPr>
-          <w:rFonts w:ascii="CMR9" w:hAnsi="CMR9" w:cs="CMR9"/>
-          <w:sz w:val="18"/>
-          <w:szCs w:val="18"/>
-        </w:rPr>
-        <w:t xml:space="preserve">, J. R. Thompson, and H. H. </w:t>
-      </w:r>
-      <w:proofErr w:type="spellStart"/>
-      <w:r>
-        <w:rPr>
-          <w:rFonts w:ascii="CMR9" w:hAnsi="CMR9" w:cs="CMR9"/>
-          <w:sz w:val="18"/>
-          <w:szCs w:val="18"/>
-        </w:rPr>
-        <w:t>Weitering</w:t>
-      </w:r>
-      <w:proofErr w:type="spellEnd"/>
-      <w:r>
-        <w:rPr>
-          <w:rFonts w:ascii="CMR9" w:hAnsi="CMR9" w:cs="CMR9"/>
-          <w:sz w:val="18"/>
-          <w:szCs w:val="18"/>
-        </w:rPr>
-        <w:t xml:space="preserve">, Science </w:t>
+        <w:t xml:space="preserve">M. M. ¨Ozer, Y. Jia, Z. Zhang, J. R. Thompson, and H. H. Weitering, Science </w:t>
       </w:r>
       <w:r>
         <w:rPr>
@@ -21595,8 +21274,100 @@
       </w:pPr>
     </w:lvl>
   </w:abstractNum>
+  <w:abstractNum w:abstractNumId="1" w15:restartNumberingAfterBreak="0">
+    <w:nsid w:val="0E4B0FF1"/>
+    <w:multiLevelType w:val="hybridMultilevel"/>
+    <w:tmpl w:val="08A4BE5C"/>
+    <w:lvl w:ilvl="0" w:tplc="04150017">
+      <w:start w:val="1"/>
+      <w:numFmt w:val="lowerLetter"/>
+      <w:lvlText w:val="%1)"/>
+      <w:lvlJc w:val="left"/>
+      <w:pPr>
+        <w:ind w:left="720" w:hanging="360"/>
+      </w:pPr>
+      <w:rPr>
+        <w:rFonts w:hint="default"/>
+      </w:rPr>
+    </w:lvl>
+    <w:lvl w:ilvl="1" w:tplc="04150019" w:tentative="1">
+      <w:start w:val="1"/>
+      <w:numFmt w:val="lowerLetter"/>
+      <w:lvlText w:val="%2."/>
+      <w:lvlJc w:val="left"/>
+      <w:pPr>
+        <w:ind w:left="1440" w:hanging="360"/>
+      </w:pPr>
+    </w:lvl>
+    <w:lvl w:ilvl="2" w:tplc="0415001B" w:tentative="1">
+      <w:start w:val="1"/>
+      <w:numFmt w:val="lowerRoman"/>
+      <w:lvlText w:val="%3."/>
+      <w:lvlJc w:val="right"/>
+      <w:pPr>
+        <w:ind w:left="2160" w:hanging="180"/>
+      </w:pPr>
+    </w:lvl>
+    <w:lvl w:ilvl="3" w:tplc="0415000F" w:tentative="1">
+      <w:start w:val="1"/>
+      <w:numFmt w:val="decimal"/>
+      <w:lvlText w:val="%4."/>
+      <w:lvlJc w:val="left"/>
+      <w:pPr>
+        <w:ind w:left="2880" w:hanging="360"/>
+      </w:pPr>
+    </w:lvl>
+    <w:lvl w:ilvl="4" w:tplc="04150019" w:tentative="1">
+      <w:start w:val="1"/>
+      <w:numFmt w:val="lowerLetter"/>
+      <w:lvlText w:val="%5."/>
+      <w:lvlJc w:val="left"/>
+      <w:pPr>
+        <w:ind w:left="3600" w:hanging="360"/>
+      </w:pPr>
+    </w:lvl>
+    <w:lvl w:ilvl="5" w:tplc="0415001B" w:tentative="1">
+      <w:start w:val="1"/>
+      <w:numFmt w:val="lowerRoman"/>
+      <w:lvlText w:val="%6."/>
+      <w:lvlJc w:val="right"/>
+      <w:pPr>
+        <w:ind w:left="4320" w:hanging="180"/>
+      </w:pPr>
+    </w:lvl>
+    <w:lvl w:ilvl="6" w:tplc="0415000F" w:tentative="1">
+      <w:start w:val="1"/>
+      <w:numFmt w:val="decimal"/>
+      <w:lvlText w:val="%7."/>
+      <w:lvlJc w:val="left"/>
+      <w:pPr>
+        <w:ind w:left="5040" w:hanging="360"/>
+      </w:pPr>
+    </w:lvl>
+    <w:lvl w:ilvl="7" w:tplc="04150019" w:tentative="1">
+      <w:start w:val="1"/>
+      <w:numFmt w:val="lowerLetter"/>
+      <w:lvlText w:val="%8."/>
+      <w:lvlJc w:val="left"/>
+      <w:pPr>
+        <w:ind w:left="5760" w:hanging="360"/>
+      </w:pPr>
+    </w:lvl>
+    <w:lvl w:ilvl="8" w:tplc="0415001B" w:tentative="1">
+      <w:start w:val="1"/>
+      <w:numFmt w:val="lowerRoman"/>
+      <w:lvlText w:val="%9."/>
+      <w:lvlJc w:val="right"/>
+      <w:pPr>
+        <w:ind w:left="6480" w:hanging="180"/>
+      </w:pPr>
+    </w:lvl>
+  </w:abstractNum>
   <w:num w:numId="1">
     <w:abstractNumId w:val="0"/>
+  </w:num>
+  <w:num w:numId="2">
+    <w:abstractNumId w:val="1"/>
   </w:num>
 </w:numbering>
 </file>
@@ -22406,7 +22177,7 @@
 </file>
 
 <file path=customXml/itemProps1.xml><?xml version="1.0" encoding="utf-8"?>
-<ds:datastoreItem xmlns:ds="http://schemas.openxmlformats.org/officeDocument/2006/customXml" ds:itemID="{E589A93B-38AD-4FBC-8F3D-E7D1B005A930}">
+<ds:datastoreItem xmlns:ds="http://schemas.openxmlformats.org/officeDocument/2006/customXml" ds:itemID="{065D487F-1571-45E4-8010-F5D748C8D94B}">
   <ds:schemaRefs>
     <ds:schemaRef ds:uri="http://schemas.openxmlformats.org/officeDocument/2006/bibliography"/>
   </ds:schemaRefs>

</xml_diff>